<commit_message>
got the title page sorted
</commit_message>
<xml_diff>
--- a/analysis/templates/template.docx
+++ b/analysis/templates/template.docx
@@ -1,6 +1,6 @@
 
 <file path=word/document.xml><?xml version="1.0" encoding="utf-8"?>
-<w:document xmlns:wpc="http://schemas.microsoft.com/office/word/2010/wordprocessingCanvas" xmlns:cx="http://schemas.microsoft.com/office/drawing/2014/chartex" xmlns:cx1="http://schemas.microsoft.com/office/drawing/2015/9/8/chartex" xmlns:cx2="http://schemas.microsoft.com/office/drawing/2015/10/21/chartex" xmlns:cx3="http://schemas.microsoft.com/office/drawing/2016/5/9/chartex" xmlns:cx4="http://schemas.microsoft.com/office/drawing/2016/5/10/chartex" xmlns:cx5="http://schemas.microsoft.com/office/drawing/2016/5/11/chartex" xmlns:cx6="http://schemas.microsoft.com/office/drawing/2016/5/12/chartex" xmlns:cx7="http://schemas.microsoft.com/office/drawing/2016/5/13/chartex" xmlns:cx8="http://schemas.microsoft.com/office/drawing/2016/5/14/chartex" xmlns:mc="http://schemas.openxmlformats.org/markup-compatibility/2006" xmlns:aink="http://schemas.microsoft.com/office/drawing/2016/ink" xmlns:am3d="http://schemas.microsoft.com/office/drawing/2017/model3d" xmlns:o="urn:schemas-microsoft-com:office:office" xmlns:r="http://schemas.openxmlformats.org/officeDocument/2006/relationships" xmlns:m="http://schemas.openxmlformats.org/officeDocument/2006/math" xmlns:v="urn:schemas-microsoft-com:vml" xmlns:wp14="http://schemas.microsoft.com/office/word/2010/wordprocessingDrawing" xmlns:wp="http://schemas.openxmlformats.org/drawingml/2006/wordprocessingDrawing" xmlns:w10="urn:schemas-microsoft-com:office:word" xmlns:w="http://schemas.openxmlformats.org/wordprocessingml/2006/main" xmlns:w14="http://schemas.microsoft.com/office/word/2010/wordml" xmlns:w15="http://schemas.microsoft.com/office/word/2012/wordml" xmlns:w16cex="http://schemas.microsoft.com/office/word/2018/wordml/cex" xmlns:w16cid="http://schemas.microsoft.com/office/word/2016/wordml/cid" xmlns:w16="http://schemas.microsoft.com/office/word/2018/wordml" xmlns:w16se="http://schemas.microsoft.com/office/word/2015/wordml/symex" xmlns:wpg="http://schemas.microsoft.com/office/word/2010/wordprocessingGroup" xmlns:wpi="http://schemas.microsoft.com/office/word/2010/wordprocessingInk" xmlns:wne="http://schemas.microsoft.com/office/word/2006/wordml" xmlns:wps="http://schemas.microsoft.com/office/word/2010/wordprocessingShape" mc:Ignorable="w14 w15 w16se w16cid w16 w16cex wp14">
+<w:document xmlns:wpc="http://schemas.microsoft.com/office/word/2010/wordprocessingCanvas" xmlns:cx="http://schemas.microsoft.com/office/drawing/2014/chartex" xmlns:cx1="http://schemas.microsoft.com/office/drawing/2015/9/8/chartex" xmlns:cx2="http://schemas.microsoft.com/office/drawing/2015/10/21/chartex" xmlns:cx3="http://schemas.microsoft.com/office/drawing/2016/5/9/chartex" xmlns:cx4="http://schemas.microsoft.com/office/drawing/2016/5/10/chartex" xmlns:cx5="http://schemas.microsoft.com/office/drawing/2016/5/11/chartex" xmlns:cx6="http://schemas.microsoft.com/office/drawing/2016/5/12/chartex" xmlns:cx7="http://schemas.microsoft.com/office/drawing/2016/5/13/chartex" xmlns:cx8="http://schemas.microsoft.com/office/drawing/2016/5/14/chartex" xmlns:mc="http://schemas.openxmlformats.org/markup-compatibility/2006" xmlns:aink="http://schemas.microsoft.com/office/drawing/2016/ink" xmlns:am3d="http://schemas.microsoft.com/office/drawing/2017/model3d" xmlns:o="urn:schemas-microsoft-com:office:office" xmlns:oel="http://schemas.microsoft.com/office/2019/extlst" xmlns:r="http://schemas.openxmlformats.org/officeDocument/2006/relationships" xmlns:m="http://schemas.openxmlformats.org/officeDocument/2006/math" xmlns:v="urn:schemas-microsoft-com:vml" xmlns:wp14="http://schemas.microsoft.com/office/word/2010/wordprocessingDrawing" xmlns:wp="http://schemas.openxmlformats.org/drawingml/2006/wordprocessingDrawing" xmlns:w10="urn:schemas-microsoft-com:office:word" xmlns:w="http://schemas.openxmlformats.org/wordprocessingml/2006/main" xmlns:w14="http://schemas.microsoft.com/office/word/2010/wordml" xmlns:w15="http://schemas.microsoft.com/office/word/2012/wordml" xmlns:w16cex="http://schemas.microsoft.com/office/word/2018/wordml/cex" xmlns:w16cid="http://schemas.microsoft.com/office/word/2016/wordml/cid" xmlns:w16="http://schemas.microsoft.com/office/word/2018/wordml" xmlns:w16sdtdh="http://schemas.microsoft.com/office/word/2020/wordml/sdtdatahash" xmlns:w16se="http://schemas.microsoft.com/office/word/2015/wordml/symex" xmlns:wpg="http://schemas.microsoft.com/office/word/2010/wordprocessingGroup" xmlns:wpi="http://schemas.microsoft.com/office/word/2010/wordprocessingInk" xmlns:wne="http://schemas.microsoft.com/office/word/2006/wordml" xmlns:wps="http://schemas.microsoft.com/office/word/2010/wordprocessingShape" mc:Ignorable="w14 w15 w16se w16cid w16 w16cex w16sdtdh wp14">
   <w:body>
     <w:p>
       <w:pPr>
@@ -75,12 +75,10 @@
     <w:p>
       <w:pPr>
         <w:pStyle w:val="Heading4"/>
+        <w:ind w:firstLine="0"/>
       </w:pPr>
       <w:bookmarkStart w:id="3" w:name="heading-4"/>
       <w:bookmarkEnd w:id="3"/>
-      <w:r>
-        <w:t>Heading 4</w:t>
-      </w:r>
     </w:p>
     <w:p>
       <w:pPr>
@@ -204,10 +202,18 @@
     </w:p>
     <w:p>
       <w:pPr>
-        <w:pStyle w:val="BodyText"/>
-      </w:pPr>
-      <w:r>
-        <w:t xml:space="preserve">See here for more information: </w:t>
+        <w:rPr>
+          <w:rStyle w:val="Hyperlink"/>
+        </w:rPr>
+      </w:pPr>
+      <w:r>
+        <w:t xml:space="preserve">See here for </w:t>
+      </w:r>
+      <w:r>
+        <w:t>more</w:t>
+      </w:r>
+      <w:r>
+        <w:t xml:space="preserve"> information: </w:t>
       </w:r>
       <w:hyperlink r:id="rId8">
         <w:r>
@@ -218,11 +224,36 @@
         </w:r>
       </w:hyperlink>
     </w:p>
+    <w:p>
+      <w:pPr>
+        <w:pStyle w:val="TitlePageCentered"/>
+      </w:pPr>
+      <w:r>
+        <w:t>Title Page Centered</w:t>
+      </w:r>
+    </w:p>
+    <w:p>
+      <w:pPr>
+        <w:pStyle w:val="TitlePageCenterednotbold"/>
+      </w:pPr>
+      <w:r>
+        <w:t>Title Page Centered not bold</w:t>
+      </w:r>
+    </w:p>
+    <w:p>
+      <w:pPr>
+        <w:pStyle w:val="Authorsontitlepage"/>
+      </w:pPr>
+      <w:r>
+        <w:t>Authors on title page</w:t>
+      </w:r>
+    </w:p>
     <w:sectPr>
       <w:pgSz w:w="12240" w:h="15840"/>
       <w:pgMar w:top="1440" w:right="1440" w:bottom="1440" w:left="1440" w:header="720" w:footer="720" w:gutter="0"/>
       <w:lnNumType w:countBy="1" w:restart="continuous"/>
       <w:cols w:space="720"/>
+      <w:vAlign w:val="center"/>
       <w:docGrid w:linePitch="326"/>
     </w:sectPr>
   </w:body>
@@ -230,7 +261,7 @@
 </file>
 
 <file path=word/endnotes.xml><?xml version="1.0" encoding="utf-8"?>
-<w:endnotes xmlns:wpc="http://schemas.microsoft.com/office/word/2010/wordprocessingCanvas" xmlns:cx="http://schemas.microsoft.com/office/drawing/2014/chartex" xmlns:cx1="http://schemas.microsoft.com/office/drawing/2015/9/8/chartex" xmlns:cx2="http://schemas.microsoft.com/office/drawing/2015/10/21/chartex" xmlns:cx3="http://schemas.microsoft.com/office/drawing/2016/5/9/chartex" xmlns:cx4="http://schemas.microsoft.com/office/drawing/2016/5/10/chartex" xmlns:cx5="http://schemas.microsoft.com/office/drawing/2016/5/11/chartex" xmlns:cx6="http://schemas.microsoft.com/office/drawing/2016/5/12/chartex" xmlns:cx7="http://schemas.microsoft.com/office/drawing/2016/5/13/chartex" xmlns:cx8="http://schemas.microsoft.com/office/drawing/2016/5/14/chartex" xmlns:mc="http://schemas.openxmlformats.org/markup-compatibility/2006" xmlns:aink="http://schemas.microsoft.com/office/drawing/2016/ink" xmlns:am3d="http://schemas.microsoft.com/office/drawing/2017/model3d" xmlns:o="urn:schemas-microsoft-com:office:office" xmlns:r="http://schemas.openxmlformats.org/officeDocument/2006/relationships" xmlns:m="http://schemas.openxmlformats.org/officeDocument/2006/math" xmlns:v="urn:schemas-microsoft-com:vml" xmlns:wp14="http://schemas.microsoft.com/office/word/2010/wordprocessingDrawing" xmlns:wp="http://schemas.openxmlformats.org/drawingml/2006/wordprocessingDrawing" xmlns:w10="urn:schemas-microsoft-com:office:word" xmlns:w="http://schemas.openxmlformats.org/wordprocessingml/2006/main" xmlns:w14="http://schemas.microsoft.com/office/word/2010/wordml" xmlns:w15="http://schemas.microsoft.com/office/word/2012/wordml" xmlns:w16cex="http://schemas.microsoft.com/office/word/2018/wordml/cex" xmlns:w16cid="http://schemas.microsoft.com/office/word/2016/wordml/cid" xmlns:w16="http://schemas.microsoft.com/office/word/2018/wordml" xmlns:w16se="http://schemas.microsoft.com/office/word/2015/wordml/symex" xmlns:wpg="http://schemas.microsoft.com/office/word/2010/wordprocessingGroup" xmlns:wpi="http://schemas.microsoft.com/office/word/2010/wordprocessingInk" xmlns:wne="http://schemas.microsoft.com/office/word/2006/wordml" xmlns:wps="http://schemas.microsoft.com/office/word/2010/wordprocessingShape" mc:Ignorable="w14 w15 w16se w16cid w16 w16cex wp14">
+<w:endnotes xmlns:wpc="http://schemas.microsoft.com/office/word/2010/wordprocessingCanvas" xmlns:cx="http://schemas.microsoft.com/office/drawing/2014/chartex" xmlns:cx1="http://schemas.microsoft.com/office/drawing/2015/9/8/chartex" xmlns:cx2="http://schemas.microsoft.com/office/drawing/2015/10/21/chartex" xmlns:cx3="http://schemas.microsoft.com/office/drawing/2016/5/9/chartex" xmlns:cx4="http://schemas.microsoft.com/office/drawing/2016/5/10/chartex" xmlns:cx5="http://schemas.microsoft.com/office/drawing/2016/5/11/chartex" xmlns:cx6="http://schemas.microsoft.com/office/drawing/2016/5/12/chartex" xmlns:cx7="http://schemas.microsoft.com/office/drawing/2016/5/13/chartex" xmlns:cx8="http://schemas.microsoft.com/office/drawing/2016/5/14/chartex" xmlns:mc="http://schemas.openxmlformats.org/markup-compatibility/2006" xmlns:aink="http://schemas.microsoft.com/office/drawing/2016/ink" xmlns:am3d="http://schemas.microsoft.com/office/drawing/2017/model3d" xmlns:o="urn:schemas-microsoft-com:office:office" xmlns:oel="http://schemas.microsoft.com/office/2019/extlst" xmlns:r="http://schemas.openxmlformats.org/officeDocument/2006/relationships" xmlns:m="http://schemas.openxmlformats.org/officeDocument/2006/math" xmlns:v="urn:schemas-microsoft-com:vml" xmlns:wp14="http://schemas.microsoft.com/office/word/2010/wordprocessingDrawing" xmlns:wp="http://schemas.openxmlformats.org/drawingml/2006/wordprocessingDrawing" xmlns:w10="urn:schemas-microsoft-com:office:word" xmlns:w="http://schemas.openxmlformats.org/wordprocessingml/2006/main" xmlns:w14="http://schemas.microsoft.com/office/word/2010/wordml" xmlns:w15="http://schemas.microsoft.com/office/word/2012/wordml" xmlns:w16cex="http://schemas.microsoft.com/office/word/2018/wordml/cex" xmlns:w16cid="http://schemas.microsoft.com/office/word/2016/wordml/cid" xmlns:w16="http://schemas.microsoft.com/office/word/2018/wordml" xmlns:w16sdtdh="http://schemas.microsoft.com/office/word/2020/wordml/sdtdatahash" xmlns:w16se="http://schemas.microsoft.com/office/word/2015/wordml/symex" xmlns:wpg="http://schemas.microsoft.com/office/word/2010/wordprocessingGroup" xmlns:wpi="http://schemas.microsoft.com/office/word/2010/wordprocessingInk" xmlns:wne="http://schemas.microsoft.com/office/word/2006/wordml" xmlns:wps="http://schemas.microsoft.com/office/word/2010/wordprocessingShape" mc:Ignorable="w14 w15 w16se w16cid w16 w16cex w16sdtdh wp14">
   <w:endnote w:type="separator" w:id="-1">
     <w:p>
       <w:pPr>
@@ -255,7 +286,7 @@
 </file>
 
 <file path=word/footnotes.xml><?xml version="1.0" encoding="utf-8"?>
-<w:footnotes xmlns:wpc="http://schemas.microsoft.com/office/word/2010/wordprocessingCanvas" xmlns:cx="http://schemas.microsoft.com/office/drawing/2014/chartex" xmlns:cx1="http://schemas.microsoft.com/office/drawing/2015/9/8/chartex" xmlns:cx2="http://schemas.microsoft.com/office/drawing/2015/10/21/chartex" xmlns:cx3="http://schemas.microsoft.com/office/drawing/2016/5/9/chartex" xmlns:cx4="http://schemas.microsoft.com/office/drawing/2016/5/10/chartex" xmlns:cx5="http://schemas.microsoft.com/office/drawing/2016/5/11/chartex" xmlns:cx6="http://schemas.microsoft.com/office/drawing/2016/5/12/chartex" xmlns:cx7="http://schemas.microsoft.com/office/drawing/2016/5/13/chartex" xmlns:cx8="http://schemas.microsoft.com/office/drawing/2016/5/14/chartex" xmlns:mc="http://schemas.openxmlformats.org/markup-compatibility/2006" xmlns:aink="http://schemas.microsoft.com/office/drawing/2016/ink" xmlns:am3d="http://schemas.microsoft.com/office/drawing/2017/model3d" xmlns:o="urn:schemas-microsoft-com:office:office" xmlns:r="http://schemas.openxmlformats.org/officeDocument/2006/relationships" xmlns:m="http://schemas.openxmlformats.org/officeDocument/2006/math" xmlns:v="urn:schemas-microsoft-com:vml" xmlns:wp14="http://schemas.microsoft.com/office/word/2010/wordprocessingDrawing" xmlns:wp="http://schemas.openxmlformats.org/drawingml/2006/wordprocessingDrawing" xmlns:w10="urn:schemas-microsoft-com:office:word" xmlns:w="http://schemas.openxmlformats.org/wordprocessingml/2006/main" xmlns:w14="http://schemas.microsoft.com/office/word/2010/wordml" xmlns:w15="http://schemas.microsoft.com/office/word/2012/wordml" xmlns:w16cex="http://schemas.microsoft.com/office/word/2018/wordml/cex" xmlns:w16cid="http://schemas.microsoft.com/office/word/2016/wordml/cid" xmlns:w16="http://schemas.microsoft.com/office/word/2018/wordml" xmlns:w16se="http://schemas.microsoft.com/office/word/2015/wordml/symex" xmlns:wpg="http://schemas.microsoft.com/office/word/2010/wordprocessingGroup" xmlns:wpi="http://schemas.microsoft.com/office/word/2010/wordprocessingInk" xmlns:wne="http://schemas.microsoft.com/office/word/2006/wordml" xmlns:wps="http://schemas.microsoft.com/office/word/2010/wordprocessingShape" mc:Ignorable="w14 w15 w16se w16cid w16 w16cex wp14">
+<w:footnotes xmlns:wpc="http://schemas.microsoft.com/office/word/2010/wordprocessingCanvas" xmlns:cx="http://schemas.microsoft.com/office/drawing/2014/chartex" xmlns:cx1="http://schemas.microsoft.com/office/drawing/2015/9/8/chartex" xmlns:cx2="http://schemas.microsoft.com/office/drawing/2015/10/21/chartex" xmlns:cx3="http://schemas.microsoft.com/office/drawing/2016/5/9/chartex" xmlns:cx4="http://schemas.microsoft.com/office/drawing/2016/5/10/chartex" xmlns:cx5="http://schemas.microsoft.com/office/drawing/2016/5/11/chartex" xmlns:cx6="http://schemas.microsoft.com/office/drawing/2016/5/12/chartex" xmlns:cx7="http://schemas.microsoft.com/office/drawing/2016/5/13/chartex" xmlns:cx8="http://schemas.microsoft.com/office/drawing/2016/5/14/chartex" xmlns:mc="http://schemas.openxmlformats.org/markup-compatibility/2006" xmlns:aink="http://schemas.microsoft.com/office/drawing/2016/ink" xmlns:am3d="http://schemas.microsoft.com/office/drawing/2017/model3d" xmlns:o="urn:schemas-microsoft-com:office:office" xmlns:oel="http://schemas.microsoft.com/office/2019/extlst" xmlns:r="http://schemas.openxmlformats.org/officeDocument/2006/relationships" xmlns:m="http://schemas.openxmlformats.org/officeDocument/2006/math" xmlns:v="urn:schemas-microsoft-com:vml" xmlns:wp14="http://schemas.microsoft.com/office/word/2010/wordprocessingDrawing" xmlns:wp="http://schemas.openxmlformats.org/drawingml/2006/wordprocessingDrawing" xmlns:w10="urn:schemas-microsoft-com:office:word" xmlns:w="http://schemas.openxmlformats.org/wordprocessingml/2006/main" xmlns:w14="http://schemas.microsoft.com/office/word/2010/wordml" xmlns:w15="http://schemas.microsoft.com/office/word/2012/wordml" xmlns:w16cex="http://schemas.microsoft.com/office/word/2018/wordml/cex" xmlns:w16cid="http://schemas.microsoft.com/office/word/2016/wordml/cid" xmlns:w16="http://schemas.microsoft.com/office/word/2018/wordml" xmlns:w16sdtdh="http://schemas.microsoft.com/office/word/2020/wordml/sdtdatahash" xmlns:w16se="http://schemas.microsoft.com/office/word/2015/wordml/symex" xmlns:wpg="http://schemas.microsoft.com/office/word/2010/wordprocessingGroup" xmlns:wpi="http://schemas.microsoft.com/office/word/2010/wordprocessingInk" xmlns:wne="http://schemas.microsoft.com/office/word/2006/wordml" xmlns:wps="http://schemas.microsoft.com/office/word/2010/wordprocessingShape" mc:Ignorable="w14 w15 w16se w16cid w16 w16cex w16sdtdh wp14">
   <w:footnote w:type="separator" w:id="-1">
     <w:p>
       <w:r>
@@ -274,7 +305,7 @@
 </file>
 
 <file path=word/numbering.xml><?xml version="1.0" encoding="utf-8"?>
-<w:numbering xmlns:wpc="http://schemas.microsoft.com/office/word/2010/wordprocessingCanvas" xmlns:cx="http://schemas.microsoft.com/office/drawing/2014/chartex" xmlns:cx1="http://schemas.microsoft.com/office/drawing/2015/9/8/chartex" xmlns:cx2="http://schemas.microsoft.com/office/drawing/2015/10/21/chartex" xmlns:cx3="http://schemas.microsoft.com/office/drawing/2016/5/9/chartex" xmlns:cx4="http://schemas.microsoft.com/office/drawing/2016/5/10/chartex" xmlns:cx5="http://schemas.microsoft.com/office/drawing/2016/5/11/chartex" xmlns:cx6="http://schemas.microsoft.com/office/drawing/2016/5/12/chartex" xmlns:cx7="http://schemas.microsoft.com/office/drawing/2016/5/13/chartex" xmlns:cx8="http://schemas.microsoft.com/office/drawing/2016/5/14/chartex" xmlns:mc="http://schemas.openxmlformats.org/markup-compatibility/2006" xmlns:aink="http://schemas.microsoft.com/office/drawing/2016/ink" xmlns:am3d="http://schemas.microsoft.com/office/drawing/2017/model3d" xmlns:o="urn:schemas-microsoft-com:office:office" xmlns:r="http://schemas.openxmlformats.org/officeDocument/2006/relationships" xmlns:m="http://schemas.openxmlformats.org/officeDocument/2006/math" xmlns:v="urn:schemas-microsoft-com:vml" xmlns:wp14="http://schemas.microsoft.com/office/word/2010/wordprocessingDrawing" xmlns:wp="http://schemas.openxmlformats.org/drawingml/2006/wordprocessingDrawing" xmlns:w10="urn:schemas-microsoft-com:office:word" xmlns:w="http://schemas.openxmlformats.org/wordprocessingml/2006/main" xmlns:w14="http://schemas.microsoft.com/office/word/2010/wordml" xmlns:w15="http://schemas.microsoft.com/office/word/2012/wordml" xmlns:w16cex="http://schemas.microsoft.com/office/word/2018/wordml/cex" xmlns:w16cid="http://schemas.microsoft.com/office/word/2016/wordml/cid" xmlns:w16="http://schemas.microsoft.com/office/word/2018/wordml" xmlns:w16se="http://schemas.microsoft.com/office/word/2015/wordml/symex" xmlns:wpg="http://schemas.microsoft.com/office/word/2010/wordprocessingGroup" xmlns:wpi="http://schemas.microsoft.com/office/word/2010/wordprocessingInk" xmlns:wne="http://schemas.microsoft.com/office/word/2006/wordml" xmlns:wps="http://schemas.microsoft.com/office/word/2010/wordprocessingShape" mc:Ignorable="w14 w15 w16se w16cid w16 w16cex wp14">
+<w:numbering xmlns:wpc="http://schemas.microsoft.com/office/word/2010/wordprocessingCanvas" xmlns:cx="http://schemas.microsoft.com/office/drawing/2014/chartex" xmlns:cx1="http://schemas.microsoft.com/office/drawing/2015/9/8/chartex" xmlns:cx2="http://schemas.microsoft.com/office/drawing/2015/10/21/chartex" xmlns:cx3="http://schemas.microsoft.com/office/drawing/2016/5/9/chartex" xmlns:cx4="http://schemas.microsoft.com/office/drawing/2016/5/10/chartex" xmlns:cx5="http://schemas.microsoft.com/office/drawing/2016/5/11/chartex" xmlns:cx6="http://schemas.microsoft.com/office/drawing/2016/5/12/chartex" xmlns:cx7="http://schemas.microsoft.com/office/drawing/2016/5/13/chartex" xmlns:cx8="http://schemas.microsoft.com/office/drawing/2016/5/14/chartex" xmlns:mc="http://schemas.openxmlformats.org/markup-compatibility/2006" xmlns:aink="http://schemas.microsoft.com/office/drawing/2016/ink" xmlns:am3d="http://schemas.microsoft.com/office/drawing/2017/model3d" xmlns:o="urn:schemas-microsoft-com:office:office" xmlns:oel="http://schemas.microsoft.com/office/2019/extlst" xmlns:r="http://schemas.openxmlformats.org/officeDocument/2006/relationships" xmlns:m="http://schemas.openxmlformats.org/officeDocument/2006/math" xmlns:v="urn:schemas-microsoft-com:vml" xmlns:wp14="http://schemas.microsoft.com/office/word/2010/wordprocessingDrawing" xmlns:wp="http://schemas.openxmlformats.org/drawingml/2006/wordprocessingDrawing" xmlns:w10="urn:schemas-microsoft-com:office:word" xmlns:w="http://schemas.openxmlformats.org/wordprocessingml/2006/main" xmlns:w14="http://schemas.microsoft.com/office/word/2010/wordml" xmlns:w15="http://schemas.microsoft.com/office/word/2012/wordml" xmlns:w16cex="http://schemas.microsoft.com/office/word/2018/wordml/cex" xmlns:w16cid="http://schemas.microsoft.com/office/word/2016/wordml/cid" xmlns:w16="http://schemas.microsoft.com/office/word/2018/wordml" xmlns:w16sdtdh="http://schemas.microsoft.com/office/word/2020/wordml/sdtdatahash" xmlns:w16se="http://schemas.microsoft.com/office/word/2015/wordml/symex" xmlns:wpg="http://schemas.microsoft.com/office/word/2010/wordprocessingGroup" xmlns:wpi="http://schemas.microsoft.com/office/word/2010/wordprocessingInk" xmlns:wne="http://schemas.microsoft.com/office/word/2006/wordml" xmlns:wps="http://schemas.microsoft.com/office/word/2010/wordprocessingShape" mc:Ignorable="w14 w15 w16se w16cid w16 w16cex w16sdtdh wp14">
   <w:abstractNum w:abstractNumId="0" w15:restartNumberingAfterBreak="0">
     <w:nsid w:val="95C299B2"/>
     <w:multiLevelType w:val="multilevel"/>
@@ -551,20 +582,20 @@
       <w:lvlJc w:val="left"/>
     </w:lvl>
   </w:abstractNum>
-  <w:num w:numId="1">
+  <w:num w:numId="1" w16cid:durableId="1219242876">
     <w:abstractNumId w:val="2"/>
   </w:num>
-  <w:num w:numId="2">
+  <w:num w:numId="2" w16cid:durableId="1809472330">
     <w:abstractNumId w:val="1"/>
   </w:num>
-  <w:num w:numId="3">
+  <w:num w:numId="3" w16cid:durableId="1748188990">
     <w:abstractNumId w:val="0"/>
   </w:num>
 </w:numbering>
 </file>
 
 <file path=word/styles.xml><?xml version="1.0" encoding="utf-8"?>
-<w:styles xmlns:mc="http://schemas.openxmlformats.org/markup-compatibility/2006" xmlns:r="http://schemas.openxmlformats.org/officeDocument/2006/relationships" xmlns:w="http://schemas.openxmlformats.org/wordprocessingml/2006/main" xmlns:w14="http://schemas.microsoft.com/office/word/2010/wordml" xmlns:w15="http://schemas.microsoft.com/office/word/2012/wordml" xmlns:w16cex="http://schemas.microsoft.com/office/word/2018/wordml/cex" xmlns:w16cid="http://schemas.microsoft.com/office/word/2016/wordml/cid" xmlns:w16="http://schemas.microsoft.com/office/word/2018/wordml" xmlns:w16se="http://schemas.microsoft.com/office/word/2015/wordml/symex" mc:Ignorable="w14 w15 w16se w16cid w16 w16cex">
+<w:styles xmlns:mc="http://schemas.openxmlformats.org/markup-compatibility/2006" xmlns:r="http://schemas.openxmlformats.org/officeDocument/2006/relationships" xmlns:w="http://schemas.openxmlformats.org/wordprocessingml/2006/main" xmlns:w14="http://schemas.microsoft.com/office/word/2010/wordml" xmlns:w15="http://schemas.microsoft.com/office/word/2012/wordml" xmlns:w16cex="http://schemas.microsoft.com/office/word/2018/wordml/cex" xmlns:w16cid="http://schemas.microsoft.com/office/word/2016/wordml/cid" xmlns:w16="http://schemas.microsoft.com/office/word/2018/wordml" xmlns:w16sdtdh="http://schemas.microsoft.com/office/word/2020/wordml/sdtdatahash" xmlns:w16se="http://schemas.microsoft.com/office/word/2015/wordml/symex" mc:Ignorable="w14 w15 w16se w16cid w16 w16cex w16sdtdh">
   <w:docDefaults>
     <w:rPrDefault>
       <w:rPr>
@@ -719,6 +750,9 @@
     <w:lsdException w:name="Table Subtle 1" w:semiHidden="1" w:unhideWhenUsed="1"/>
     <w:lsdException w:name="Table Subtle 2" w:semiHidden="1" w:unhideWhenUsed="1"/>
     <w:lsdException w:name="Table Web 1" w:semiHidden="1" w:unhideWhenUsed="1"/>
+    <w:lsdException w:name="Table Web 2" w:semiHidden="1" w:unhideWhenUsed="1"/>
+    <w:lsdException w:name="Table Web 3" w:semiHidden="1" w:unhideWhenUsed="1"/>
+    <w:lsdException w:name="Table Theme" w:semiHidden="1" w:unhideWhenUsed="1"/>
     <w:lsdException w:name="Light Shading"/>
     <w:lsdException w:name="Light List"/>
     <w:lsdException w:name="Light Grid"/>
@@ -931,6 +965,15 @@
   <w:style w:type="paragraph" w:default="1" w:styleId="Normal">
     <w:name w:val="Normal"/>
     <w:qFormat/>
+    <w:rsid w:val="00B757AB"/>
+    <w:pPr>
+      <w:spacing w:line="480" w:lineRule="auto"/>
+      <w:ind w:firstLine="720"/>
+      <w:contextualSpacing/>
+    </w:pPr>
+    <w:rPr>
+      <w:rFonts w:ascii="Times New Roman" w:hAnsi="Times New Roman"/>
+    </w:rPr>
   </w:style>
   <w:style w:type="paragraph" w:styleId="Heading1">
     <w:name w:val="heading 1"/>
@@ -938,18 +981,19 @@
     <w:next w:val="BodyText"/>
     <w:uiPriority w:val="9"/>
     <w:qFormat/>
+    <w:rsid w:val="00B757AB"/>
     <w:pPr>
       <w:keepNext/>
       <w:keepLines/>
-      <w:spacing w:before="480" w:after="0"/>
+      <w:spacing w:before="480" w:after="480"/>
+      <w:ind w:firstLine="0"/>
       <w:outlineLvl w:val="0"/>
     </w:pPr>
     <w:rPr>
-      <w:rFonts w:asciiTheme="majorHAnsi" w:eastAsiaTheme="majorEastAsia" w:hAnsiTheme="majorHAnsi" w:cstheme="majorBidi"/>
+      <w:rFonts w:eastAsiaTheme="majorEastAsia" w:cstheme="majorBidi"/>
       <w:b/>
       <w:bCs/>
       <w:color w:val="345A8A" w:themeColor="accent1" w:themeShade="B5"/>
-      <w:sz w:val="32"/>
       <w:szCs w:val="32"/>
     </w:rPr>
   </w:style>
@@ -960,18 +1004,19 @@
     <w:uiPriority w:val="9"/>
     <w:unhideWhenUsed/>
     <w:qFormat/>
+    <w:rsid w:val="00B757AB"/>
     <w:pPr>
       <w:keepNext/>
       <w:keepLines/>
-      <w:spacing w:before="200" w:after="0"/>
+      <w:spacing w:before="240" w:after="240"/>
+      <w:ind w:firstLine="0"/>
       <w:outlineLvl w:val="1"/>
     </w:pPr>
     <w:rPr>
-      <w:rFonts w:asciiTheme="majorHAnsi" w:eastAsiaTheme="majorEastAsia" w:hAnsiTheme="majorHAnsi" w:cstheme="majorBidi"/>
-      <w:b/>
+      <w:rFonts w:eastAsiaTheme="majorEastAsia" w:cstheme="majorBidi"/>
       <w:bCs/>
+      <w:i/>
       <w:color w:val="4F81BD" w:themeColor="accent1"/>
-      <w:sz w:val="32"/>
       <w:szCs w:val="32"/>
     </w:rPr>
   </w:style>
@@ -982,18 +1027,18 @@
     <w:uiPriority w:val="9"/>
     <w:unhideWhenUsed/>
     <w:qFormat/>
+    <w:rsid w:val="00CD6D5B"/>
     <w:pPr>
       <w:keepNext/>
       <w:keepLines/>
-      <w:spacing w:before="200" w:after="0"/>
+      <w:spacing w:after="0"/>
       <w:outlineLvl w:val="2"/>
     </w:pPr>
     <w:rPr>
-      <w:rFonts w:asciiTheme="majorHAnsi" w:eastAsiaTheme="majorEastAsia" w:hAnsiTheme="majorHAnsi" w:cstheme="majorBidi"/>
-      <w:b/>
+      <w:rFonts w:eastAsiaTheme="majorEastAsia" w:cstheme="majorBidi"/>
       <w:bCs/>
+      <w:i/>
       <w:color w:val="4F81BD" w:themeColor="accent1"/>
-      <w:sz w:val="28"/>
       <w:szCs w:val="28"/>
     </w:rPr>
   </w:style>
@@ -1112,18 +1157,19 @@
     <w:basedOn w:val="Normal"/>
     <w:next w:val="BodyText"/>
     <w:qFormat/>
+    <w:rsid w:val="00CD6D5B"/>
     <w:pPr>
       <w:keepNext/>
       <w:keepLines/>
-      <w:spacing w:before="480" w:after="240"/>
+      <w:spacing w:before="600" w:after="600"/>
+      <w:ind w:firstLine="0"/>
       <w:jc w:val="center"/>
     </w:pPr>
     <w:rPr>
-      <w:rFonts w:asciiTheme="majorHAnsi" w:eastAsiaTheme="majorEastAsia" w:hAnsiTheme="majorHAnsi" w:cstheme="majorBidi"/>
+      <w:rFonts w:eastAsiaTheme="majorEastAsia" w:cstheme="majorBidi"/>
       <w:b/>
       <w:bCs/>
       <w:color w:val="345A8A" w:themeColor="accent1" w:themeShade="B5"/>
-      <w:sz w:val="36"/>
       <w:szCs w:val="36"/>
     </w:rPr>
   </w:style>
@@ -1633,6 +1679,51 @@
     <w:name w:val="line number"/>
     <w:basedOn w:val="DefaultParagraphFont"/>
     <w:rsid w:val="00014752"/>
+  </w:style>
+  <w:style w:type="character" w:customStyle="1" w:styleId="ng-star-inserted">
+    <w:name w:val="ng-star-inserted"/>
+    <w:basedOn w:val="DefaultParagraphFont"/>
+    <w:rsid w:val="00DF6A4A"/>
+  </w:style>
+  <w:style w:type="paragraph" w:customStyle="1" w:styleId="TitlePageCentered">
+    <w:name w:val="Title Page Centered"/>
+    <w:basedOn w:val="Normal"/>
+    <w:qFormat/>
+    <w:rsid w:val="00DF6A4A"/>
+    <w:pPr>
+      <w:spacing w:after="0"/>
+      <w:ind w:firstLine="0"/>
+      <w:jc w:val="center"/>
+    </w:pPr>
+    <w:rPr>
+      <w:b/>
+      <w:bCs/>
+      <w:color w:val="1A1C1E"/>
+      <w:szCs w:val="21"/>
+      <w:shd w:val="clear" w:color="auto" w:fill="FFFFFF"/>
+    </w:rPr>
+  </w:style>
+  <w:style w:type="paragraph" w:customStyle="1" w:styleId="Authorsontitlepage">
+    <w:name w:val="Authors on title page"/>
+    <w:basedOn w:val="TitlePageCentered"/>
+    <w:qFormat/>
+    <w:rsid w:val="00D73E29"/>
+    <w:pPr>
+      <w:spacing w:line="240" w:lineRule="auto"/>
+      <w:jc w:val="left"/>
+    </w:pPr>
+    <w:rPr>
+      <w:b w:val="0"/>
+    </w:rPr>
+  </w:style>
+  <w:style w:type="paragraph" w:customStyle="1" w:styleId="TitlePageCenterednotbold">
+    <w:name w:val="Title Page Centered not bold"/>
+    <w:basedOn w:val="TitlePageCentered"/>
+    <w:qFormat/>
+    <w:rsid w:val="003F08C3"/>
+    <w:rPr>
+      <w:b w:val="0"/>
+    </w:rPr>
   </w:style>
 </w:styles>
 </file>

</xml_diff>

<commit_message>
resubmitted after minor edits following 'accept with revisions' decisions from editor
</commit_message>
<xml_diff>
--- a/analysis/templates/template.docx
+++ b/analysis/templates/template.docx
@@ -1225,6 +1225,10 @@
     <w:name w:val="Bibliography"/>
     <w:basedOn w:val="Normal"/>
     <w:qFormat/>
+    <w:rsid w:val="00F67D4E"/>
+    <w:pPr>
+      <w:ind w:firstLine="0"/>
+    </w:pPr>
   </w:style>
   <w:style w:type="paragraph" w:styleId="BlockText">
     <w:name w:val="Block Text"/>

</xml_diff>